<commit_message>
add get, insert, update, delete
</commit_message>
<xml_diff>
--- a/PPB-20102193-08.docx
+++ b/PPB-20102193-08.docx
@@ -3940,6 +3940,7 @@
               <w:rPr>
                 <w:rFonts w:ascii="Arial" w:hAnsi="Arial" w:cs="Arial"/>
                 <w:bCs/>
+                <w:noProof/>
                 <w:sz w:val="24"/>
                 <w:szCs w:val="21"/>
               </w:rPr>
@@ -4197,6 +4198,7 @@
               <w:rPr>
                 <w:rFonts w:ascii="Arial" w:hAnsi="Arial" w:cs="Arial"/>
                 <w:bCs/>
+                <w:noProof/>
                 <w:sz w:val="24"/>
                 <w:szCs w:val="21"/>
               </w:rPr>
@@ -5524,6 +5526,7 @@
               <w:rPr>
                 <w:rFonts w:ascii="Arial" w:hAnsi="Arial" w:cs="Arial"/>
                 <w:bCs/>
+                <w:noProof/>
                 <w:sz w:val="24"/>
                 <w:szCs w:val="21"/>
               </w:rPr>
@@ -5890,6 +5893,7 @@
               <w:rPr>
                 <w:rFonts w:ascii="Arial" w:hAnsi="Arial" w:cs="Arial"/>
                 <w:bCs/>
+                <w:noProof/>
                 <w:sz w:val="24"/>
                 <w:szCs w:val="21"/>
               </w:rPr>
@@ -6297,6 +6301,7 @@
               <w:rPr>
                 <w:rFonts w:ascii="Arial" w:hAnsi="Arial" w:cs="Arial"/>
                 <w:bCs/>
+                <w:noProof/>
                 <w:sz w:val="24"/>
                 <w:szCs w:val="21"/>
               </w:rPr>
@@ -6623,9 +6628,83 @@
         </w:rPr>
       </w:pPr>
     </w:p>
+    <w:p>
+      <w:pPr>
+        <w:spacing w:after="0" w:line="360" w:lineRule="auto"/>
+        <w:rPr>
+          <w:rFonts w:ascii="Arial" w:hAnsi="Arial" w:cs="Arial"/>
+          <w:bCs/>
+          <w:sz w:val="24"/>
+          <w:szCs w:val="21"/>
+        </w:rPr>
+      </w:pPr>
+      <w:r>
+        <w:rPr>
+          <w:rFonts w:ascii="Arial" w:hAnsi="Arial" w:cs="Arial"/>
+          <w:b/>
+          <w:sz w:val="24"/>
+          <w:szCs w:val="21"/>
+        </w:rPr>
+        <w:t>Link</w:t>
+      </w:r>
+      <w:r>
+        <w:rPr>
+          <w:rFonts w:ascii="Arial" w:hAnsi="Arial" w:cs="Arial"/>
+          <w:bCs/>
+          <w:sz w:val="24"/>
+          <w:szCs w:val="21"/>
+        </w:rPr>
+        <w:t xml:space="preserve"> </w:t>
+      </w:r>
+      <w:proofErr w:type="spellStart"/>
+      <w:r>
+        <w:rPr>
+          <w:rFonts w:ascii="Arial" w:hAnsi="Arial" w:cs="Arial"/>
+          <w:b/>
+          <w:sz w:val="24"/>
+          <w:szCs w:val="21"/>
+        </w:rPr>
+        <w:t>Github</w:t>
+      </w:r>
+      <w:proofErr w:type="spellEnd"/>
+    </w:p>
+    <w:p>
+      <w:pPr>
+        <w:spacing w:after="0" w:line="360" w:lineRule="auto"/>
+        <w:rPr>
+          <w:rFonts w:ascii="Arial" w:hAnsi="Arial" w:cs="Arial"/>
+          <w:bCs/>
+          <w:sz w:val="24"/>
+          <w:szCs w:val="21"/>
+        </w:rPr>
+      </w:pPr>
+      <w:hyperlink r:id="rId22" w:history="1">
+        <w:r>
+          <w:rPr>
+            <w:rStyle w:val="Hyperlink"/>
+            <w:rFonts w:ascii="Arial" w:hAnsi="Arial" w:cs="Arial"/>
+            <w:bCs/>
+            <w:sz w:val="24"/>
+            <w:szCs w:val="21"/>
+          </w:rPr>
+          <w:t>https://github.com/Kopriyanto/Retrofit-GetApi</w:t>
+        </w:r>
+      </w:hyperlink>
+    </w:p>
+    <w:p>
+      <w:pPr>
+        <w:spacing w:after="0" w:line="360" w:lineRule="auto"/>
+        <w:rPr>
+          <w:rFonts w:ascii="Arial" w:hAnsi="Arial" w:cs="Arial"/>
+          <w:bCs/>
+          <w:sz w:val="24"/>
+          <w:szCs w:val="21"/>
+        </w:rPr>
+      </w:pPr>
+    </w:p>
     <w:sectPr>
-      <w:footerReference w:type="default" r:id="rId22"/>
-      <w:footerReference w:type="first" r:id="rId23"/>
+      <w:footerReference w:type="default" r:id="rId23"/>
+      <w:footerReference w:type="first" r:id="rId24"/>
       <w:pgSz w:w="11906" w:h="16838"/>
       <w:pgMar w:top="1440" w:right="1800" w:bottom="1440" w:left="1800" w:header="851" w:footer="992" w:gutter="0"/>
       <w:cols w:space="425"/>
@@ -7581,27 +7660,27 @@
 </file>
 
 <file path=customXml/item1.xml><?xml version="1.0" encoding="utf-8"?>
+<b:Sources xmlns:b="http://schemas.openxmlformats.org/officeDocument/2006/bibliography" xmlns="http://schemas.openxmlformats.org/officeDocument/2006/bibliography" SelectedStyle="\APASixthEditionOfficeOnline.xsl" StyleName="APA" Version="6"/>
+</file>
+
+<file path=customXml/item2.xml><?xml version="1.0" encoding="utf-8"?>
 <s:customData xmlns="http://www.wps.cn/officeDocument/2013/wpsCustomData" xmlns:s="http://www.wps.cn/officeDocument/2013/wpsCustomData">
   <customSectProps/>
 </s:customData>
 </file>
 
-<file path=customXml/item2.xml><?xml version="1.0" encoding="utf-8"?>
-<b:Sources xmlns:b="http://schemas.openxmlformats.org/officeDocument/2006/bibliography" xmlns="http://schemas.openxmlformats.org/officeDocument/2006/bibliography" SelectedStyle="\APASixthEditionOfficeOnline.xsl" StyleName="APA" Version="6"/>
+<file path=customXml/itemProps1.xml><?xml version="1.0" encoding="utf-8"?>
+<ds:datastoreItem xmlns:ds="http://schemas.openxmlformats.org/officeDocument/2006/customXml" ds:itemID="{134D54C1-FBA7-44AE-B4D8-92A6614D7D5C}">
+  <ds:schemaRefs>
+    <ds:schemaRef ds:uri="http://schemas.openxmlformats.org/officeDocument/2006/bibliography"/>
+  </ds:schemaRefs>
+</ds:datastoreItem>
 </file>
 
-<file path=customXml/itemProps1.xml><?xml version="1.0" encoding="utf-8"?>
+<file path=customXml/itemProps2.xml><?xml version="1.0" encoding="utf-8"?>
 <ds:datastoreItem xmlns:ds="http://schemas.openxmlformats.org/officeDocument/2006/customXml" ds:itemID="{B1977F7D-205B-4081-913C-38D41E755F92}">
   <ds:schemaRefs>
     <ds:schemaRef ds:uri="http://www.wps.cn/officeDocument/2013/wpsCustomData"/>
   </ds:schemaRefs>
 </ds:datastoreItem>
-</file>
-
-<file path=customXml/itemProps2.xml><?xml version="1.0" encoding="utf-8"?>
-<ds:datastoreItem xmlns:ds="http://schemas.openxmlformats.org/officeDocument/2006/customXml" ds:itemID="{134D54C1-FBA7-44AE-B4D8-92A6614D7D5C}">
-  <ds:schemaRefs>
-    <ds:schemaRef ds:uri="http://schemas.openxmlformats.org/officeDocument/2006/bibliography"/>
-  </ds:schemaRefs>
-</ds:datastoreItem>
 </file>
</xml_diff>